<commit_message>
Uploading list of Events
</commit_message>
<xml_diff>
--- a/Methods Paper for Reddit Project.docx
+++ b/Methods Paper for Reddit Project.docx
@@ -525,99 +525,13 @@
       <w:pPr>
         <w:rPr>
           <w:rFonts w:ascii="Garamond" w:hAnsi="Garamond"/>
-          <w:b/>
-        </w:rPr>
-      </w:pPr>
-    </w:p>
-    <w:p>
-      <w:pPr>
-        <w:rPr>
-          <w:rFonts w:ascii="Garamond" w:hAnsi="Garamond"/>
-          <w:i/>
-        </w:rPr>
-      </w:pPr>
-      <w:r>
-        <w:rPr>
-          <w:rFonts w:ascii="Garamond" w:hAnsi="Garamond"/>
-          <w:i/>
-        </w:rPr>
-        <w:t>Selection of Keywords for Search Terms:</w:t>
-      </w:r>
-    </w:p>
-    <w:p>
-      <w:pPr>
-        <w:rPr>
-          <w:rFonts w:ascii="Garamond" w:hAnsi="Garamond"/>
-        </w:rPr>
-      </w:pPr>
-    </w:p>
-    <w:p>
-      <w:pPr>
-        <w:rPr>
-          <w:rFonts w:ascii="Garamond" w:hAnsi="Garamond"/>
-        </w:rPr>
-      </w:pPr>
-      <w:r>
-        <w:rPr>
-          <w:rFonts w:ascii="Garamond" w:hAnsi="Garamond"/>
-        </w:rPr>
-        <w:t>The aim of the project is to approximate internet awareness for local communities in response to events, not to gauge the impact of the events themselves on a broader stage. Thus, all keywords are selected based on their ability to describe the local community in which the event occurred. Colloquial names for events, social movements, or key people associated with the events are not used for search and analysis</w:t>
-      </w:r>
-      <w:r>
-        <w:rPr>
-          <w:rFonts w:ascii="Garamond" w:hAnsi="Garamond"/>
-        </w:rPr>
-        <w:t xml:space="preserve"> thus excluding posts without specific mention of the community in question</w:t>
-      </w:r>
-      <w:r>
-        <w:rPr>
-          <w:rFonts w:ascii="Garamond" w:hAnsi="Garamond"/>
-        </w:rPr>
-        <w:t>.</w:t>
-      </w:r>
-      <w:r>
-        <w:rPr>
-          <w:rFonts w:ascii="Garamond" w:hAnsi="Garamond"/>
-        </w:rPr>
-        <w:t xml:space="preserve"> </w:t>
-      </w:r>
-      <w:r>
-        <w:rPr>
-          <w:rFonts w:ascii="Garamond" w:hAnsi="Garamond"/>
-        </w:rPr>
-        <w:t xml:space="preserve">Posts of that nature </w:t>
-      </w:r>
-      <w:r>
-        <w:rPr>
-          <w:rFonts w:ascii="Garamond" w:hAnsi="Garamond"/>
-        </w:rPr>
-        <w:t xml:space="preserve">are more closely related to the broader </w:t>
-      </w:r>
-      <w:r>
-        <w:rPr>
-          <w:rFonts w:ascii="Garamond" w:hAnsi="Garamond"/>
-        </w:rPr>
-        <w:t>national narrative and are not relevant to the particular question of interest.</w:t>
-      </w:r>
-    </w:p>
-    <w:p>
-      <w:pPr>
-        <w:rPr>
-          <w:rFonts w:ascii="Garamond" w:hAnsi="Garamond"/>
-        </w:rPr>
-      </w:pPr>
-    </w:p>
-    <w:p>
-      <w:pPr>
-        <w:rPr>
-          <w:rFonts w:ascii="Garamond" w:hAnsi="Garamond"/>
-        </w:rPr>
-      </w:pPr>
-      <w:r>
-        <w:rPr>
-          <w:rFonts w:ascii="Garamond" w:hAnsi="Garamond"/>
-        </w:rPr>
-        <w:t>To be continued &amp; refined with further research…</w:t>
+        </w:rPr>
+      </w:pPr>
+      <w:r>
+        <w:rPr>
+          <w:rFonts w:ascii="Garamond" w:hAnsi="Garamond"/>
+        </w:rPr>
+        <w:t>2015 - Present</w:t>
       </w:r>
       <w:bookmarkStart w:id="0" w:name="_GoBack"/>
       <w:bookmarkEnd w:id="0"/>
@@ -626,6 +540,105 @@
       <w:pPr>
         <w:rPr>
           <w:rFonts w:ascii="Garamond" w:hAnsi="Garamond"/>
+          <w:b/>
+        </w:rPr>
+      </w:pPr>
+    </w:p>
+    <w:p>
+      <w:pPr>
+        <w:rPr>
+          <w:rFonts w:ascii="Garamond" w:hAnsi="Garamond"/>
+          <w:i/>
+        </w:rPr>
+      </w:pPr>
+      <w:r>
+        <w:rPr>
+          <w:rFonts w:ascii="Garamond" w:hAnsi="Garamond"/>
+          <w:i/>
+        </w:rPr>
+        <w:t>Selection of Keywords for Search Terms:</w:t>
+      </w:r>
+    </w:p>
+    <w:p>
+      <w:pPr>
+        <w:rPr>
+          <w:rFonts w:ascii="Garamond" w:hAnsi="Garamond"/>
+        </w:rPr>
+      </w:pPr>
+    </w:p>
+    <w:p>
+      <w:pPr>
+        <w:rPr>
+          <w:rFonts w:ascii="Garamond" w:hAnsi="Garamond"/>
+        </w:rPr>
+      </w:pPr>
+      <w:r>
+        <w:rPr>
+          <w:rFonts w:ascii="Garamond" w:hAnsi="Garamond"/>
+        </w:rPr>
+        <w:t>The aim of the project is to approximate internet awareness for local communities in response to events, not to gauge the impact of the events themselves on a broader stage. Thus, all keywords are selected based on their ability to describe the local community in which the event occurred. Colloquial names for events, social movements, or key people associated with the events are not used for search and analysis</w:t>
+      </w:r>
+      <w:r>
+        <w:rPr>
+          <w:rFonts w:ascii="Garamond" w:hAnsi="Garamond"/>
+        </w:rPr>
+        <w:t xml:space="preserve"> thus excluding posts without specific mention of the community in question</w:t>
+      </w:r>
+      <w:r>
+        <w:rPr>
+          <w:rFonts w:ascii="Garamond" w:hAnsi="Garamond"/>
+        </w:rPr>
+        <w:t>.</w:t>
+      </w:r>
+      <w:r>
+        <w:rPr>
+          <w:rFonts w:ascii="Garamond" w:hAnsi="Garamond"/>
+        </w:rPr>
+        <w:t xml:space="preserve"> </w:t>
+      </w:r>
+      <w:r>
+        <w:rPr>
+          <w:rFonts w:ascii="Garamond" w:hAnsi="Garamond"/>
+        </w:rPr>
+        <w:t xml:space="preserve">Posts of that nature </w:t>
+      </w:r>
+      <w:r>
+        <w:rPr>
+          <w:rFonts w:ascii="Garamond" w:hAnsi="Garamond"/>
+        </w:rPr>
+        <w:t xml:space="preserve">are more closely related to the broader </w:t>
+      </w:r>
+      <w:r>
+        <w:rPr>
+          <w:rFonts w:ascii="Garamond" w:hAnsi="Garamond"/>
+        </w:rPr>
+        <w:t>national narrative and are not relevant to the particular question of interest.</w:t>
+      </w:r>
+    </w:p>
+    <w:p>
+      <w:pPr>
+        <w:rPr>
+          <w:rFonts w:ascii="Garamond" w:hAnsi="Garamond"/>
+        </w:rPr>
+      </w:pPr>
+    </w:p>
+    <w:p>
+      <w:pPr>
+        <w:rPr>
+          <w:rFonts w:ascii="Garamond" w:hAnsi="Garamond"/>
+        </w:rPr>
+      </w:pPr>
+      <w:r>
+        <w:rPr>
+          <w:rFonts w:ascii="Garamond" w:hAnsi="Garamond"/>
+        </w:rPr>
+        <w:t>To be continued &amp; refined with further research…</w:t>
+      </w:r>
+    </w:p>
+    <w:p>
+      <w:pPr>
+        <w:rPr>
+          <w:rFonts w:ascii="Garamond" w:hAnsi="Garamond"/>
         </w:rPr>
       </w:pPr>
     </w:p>
@@ -740,58 +753,28 @@
         <w:rPr>
           <w:rFonts w:ascii="Helvetica" w:eastAsia="Helvetica" w:hAnsi="Helvetica" w:cs="Helvetica"/>
         </w:rPr>
-        <w:t>’ in B. Hague and B. Loader (</w:t>
-      </w:r>
-      <w:proofErr w:type="spellStart"/>
-      <w:r>
-        <w:rPr>
-          <w:rFonts w:ascii="Helvetica" w:eastAsia="Helvetica" w:hAnsi="Helvetica" w:cs="Helvetica"/>
-        </w:rPr>
-        <w:t>eds</w:t>
-      </w:r>
-      <w:proofErr w:type="spellEnd"/>
-      <w:r>
-        <w:rPr>
-          <w:rFonts w:ascii="Helvetica" w:eastAsia="Helvetica" w:hAnsi="Helvetica" w:cs="Helvetica"/>
-        </w:rPr>
-        <w:t>), Digital Democracy: Discourse and Decision-making in the Information Age, Routledge, London.</w:t>
-      </w:r>
-    </w:p>
-    <w:p>
-      <w:pPr>
-        <w:rPr>
-          <w:rFonts w:ascii="Garamond" w:hAnsi="Garamond"/>
-        </w:rPr>
-      </w:pPr>
-    </w:p>
-    <w:p>
-      <w:pPr>
-        <w:rPr>
-          <w:rFonts w:ascii="Garamond" w:hAnsi="Garamond"/>
-        </w:rPr>
-      </w:pPr>
-      <w:proofErr w:type="spellStart"/>
-      <w:r>
-        <w:rPr>
-          <w:rFonts w:ascii="Garamond" w:hAnsi="Garamond"/>
-        </w:rPr>
-        <w:t>Heil</w:t>
-      </w:r>
-      <w:proofErr w:type="spellEnd"/>
-      <w:r>
-        <w:rPr>
-          <w:rFonts w:ascii="Garamond" w:hAnsi="Garamond"/>
-        </w:rPr>
-        <w:t xml:space="preserve">, B. and </w:t>
-      </w:r>
-      <w:proofErr w:type="spellStart"/>
-      <w:r>
-        <w:rPr>
-          <w:rFonts w:ascii="Garamond" w:hAnsi="Garamond"/>
-        </w:rPr>
-        <w:t>Piskorski</w:t>
-      </w:r>
-      <w:proofErr w:type="spellEnd"/>
+        <w:t>’ in B. Hague and B. Loader (eds), Digital Democracy: Discourse and Decision-making in the Information Age, Routledge, London.</w:t>
+      </w:r>
+    </w:p>
+    <w:p>
+      <w:pPr>
+        <w:rPr>
+          <w:rFonts w:ascii="Garamond" w:hAnsi="Garamond"/>
+        </w:rPr>
+      </w:pPr>
+    </w:p>
+    <w:p>
+      <w:pPr>
+        <w:rPr>
+          <w:rFonts w:ascii="Garamond" w:hAnsi="Garamond"/>
+        </w:rPr>
+      </w:pPr>
+      <w:r>
+        <w:rPr>
+          <w:rFonts w:ascii="Garamond" w:hAnsi="Garamond"/>
+        </w:rPr>
+        <w:t>Heil, B. and Piskorski</w:t>
+      </w:r>
       <w:r>
         <w:rPr>
           <w:rFonts w:ascii="Garamond" w:hAnsi="Garamond"/>
@@ -846,19 +829,11 @@
           <w:rFonts w:ascii="Times New Roman" w:eastAsia="Times New Roman" w:hAnsi="Times New Roman" w:cs="Times New Roman"/>
         </w:rPr>
       </w:pPr>
-      <w:proofErr w:type="spellStart"/>
       <w:r>
         <w:rPr>
           <w:rFonts w:ascii="Times New Roman" w:eastAsia="Times New Roman" w:hAnsi="Times New Roman" w:cs="Times New Roman"/>
         </w:rPr>
-        <w:t>Enli</w:t>
-      </w:r>
-      <w:proofErr w:type="spellEnd"/>
-      <w:r>
-        <w:rPr>
-          <w:rFonts w:ascii="Times New Roman" w:eastAsia="Times New Roman" w:hAnsi="Times New Roman" w:cs="Times New Roman"/>
-        </w:rPr>
-        <w:t>, G. (2017). Twitter as arena for the authentic outsider: Exploring the social media campaigns of Trump and Clinton in the 2016 US presidential election. European Journal of Communication, 32, 50-61.</w:t>
+        <w:t>Enli, G. (2017). Twitter as arena for the authentic outsider: Exploring the social media campaigns of Trump and Clinton in the 2016 US presidential election. European Journal of Communication, 32, 50-61.</w:t>
       </w:r>
     </w:p>
     <w:p>

</xml_diff>